<commit_message>
This is the final commit for this project with the .zip file
</commit_message>
<xml_diff>
--- a/hello-node/HW8.docx
+++ b/hello-node/HW8.docx
@@ -51,12 +51,7 @@
         <w:t xml:space="preserve">from the server. </w:t>
       </w:r>
       <w:r>
-        <w:t>The ex</w:t>
-      </w:r>
-      <w:bookmarkStart w:id="0" w:name="_GoBack"/>
-      <w:bookmarkEnd w:id="0"/>
-      <w:r>
-        <w:t xml:space="preserve">ternal </w:t>
+        <w:t xml:space="preserve">The external </w:t>
       </w:r>
       <w:proofErr w:type="spellStart"/>
       <w:r>
@@ -79,13 +74,7 @@
           <w:rPr>
             <w:rStyle w:val="Hyperlink"/>
           </w:rPr>
-          <w:t>http:/</w:t>
-        </w:r>
-        <w:r>
-          <w:rPr>
-            <w:rStyle w:val="Hyperlink"/>
-          </w:rPr>
-          <w:t>/</w:t>
+          <w:t>http://</w:t>
         </w:r>
         <w:r>
           <w:rPr>
@@ -119,6 +108,85 @@
           <w:shd w:val="clear" w:color="auto" w:fill="222222"/>
         </w:rPr>
       </w:pPr>
+      <w:proofErr w:type="spellStart"/>
+      <w:r>
+        <w:rPr>
+          <w:rFonts w:ascii="Courier New" w:eastAsia="Times New Roman" w:hAnsi="Courier New" w:cs="Courier New"/>
+          <w:color w:val="FFFFFF"/>
+          <w:sz w:val="20"/>
+          <w:szCs w:val="20"/>
+          <w:shd w:val="clear" w:color="auto" w:fill="222222"/>
+        </w:rPr>
+        <w:t>Git</w:t>
+      </w:r>
+      <w:proofErr w:type="spellEnd"/>
+      <w:r>
+        <w:rPr>
+          <w:rFonts w:ascii="Courier New" w:eastAsia="Times New Roman" w:hAnsi="Courier New" w:cs="Courier New"/>
+          <w:color w:val="FFFFFF"/>
+          <w:sz w:val="20"/>
+          <w:szCs w:val="20"/>
+          <w:shd w:val="clear" w:color="auto" w:fill="222222"/>
+        </w:rPr>
+        <w:t xml:space="preserve"> hub link to assignment: </w:t>
+      </w:r>
+      <w:hyperlink r:id="rId5" w:history="1">
+        <w:r>
+          <w:rPr>
+            <w:rStyle w:val="Hyperlink"/>
+            <w:rFonts w:ascii="Courier New" w:eastAsia="Times New Roman" w:hAnsi="Courier New" w:cs="Courier New"/>
+            <w:sz w:val="20"/>
+            <w:szCs w:val="20"/>
+            <w:shd w:val="clear" w:color="auto" w:fill="222222"/>
+          </w:rPr>
+          <w:t>https://github.com/mickymount/HomeWorks/tree/master/hello-node</w:t>
+        </w:r>
+      </w:hyperlink>
+    </w:p>
+    <w:p>
+      <w:pPr>
+        <w:rPr>
+          <w:rFonts w:ascii="Courier New" w:eastAsia="Times New Roman" w:hAnsi="Courier New" w:cs="Courier New"/>
+          <w:color w:val="FFFFFF"/>
+          <w:sz w:val="20"/>
+          <w:szCs w:val="20"/>
+          <w:shd w:val="clear" w:color="auto" w:fill="222222"/>
+        </w:rPr>
+      </w:pPr>
+      <w:r>
+        <w:rPr>
+          <w:rFonts w:ascii="Courier New" w:eastAsia="Times New Roman" w:hAnsi="Courier New" w:cs="Courier New"/>
+          <w:color w:val="FFFFFF"/>
+          <w:sz w:val="20"/>
+          <w:szCs w:val="20"/>
+          <w:shd w:val="clear" w:color="auto" w:fill="222222"/>
+        </w:rPr>
+        <w:t>https://github.com/mickymount/HomeWorks.git</w:t>
+      </w:r>
+    </w:p>
+    <w:p>
+      <w:pPr>
+        <w:rPr>
+          <w:rFonts w:ascii="Courier New" w:eastAsia="Times New Roman" w:hAnsi="Courier New" w:cs="Courier New"/>
+          <w:color w:val="FFFFFF"/>
+          <w:sz w:val="20"/>
+          <w:szCs w:val="20"/>
+          <w:shd w:val="clear" w:color="auto" w:fill="222222"/>
+        </w:rPr>
+      </w:pPr>
+    </w:p>
+    <w:p>
+      <w:pPr>
+        <w:rPr>
+          <w:rFonts w:ascii="Courier New" w:eastAsia="Times New Roman" w:hAnsi="Courier New" w:cs="Courier New"/>
+          <w:color w:val="FFFFFF"/>
+          <w:sz w:val="20"/>
+          <w:szCs w:val="20"/>
+          <w:shd w:val="clear" w:color="auto" w:fill="222222"/>
+        </w:rPr>
+      </w:pPr>
+      <w:bookmarkStart w:id="0" w:name="_GoBack"/>
+      <w:bookmarkEnd w:id="0"/>
     </w:p>
     <w:p>
       <w:pPr>

</xml_diff>